<commit_message>
implementing a merge file progress bar
</commit_message>
<xml_diff>
--- a/demo/samples/templates/Lease_Template.docx
+++ b/demo/samples/templates/Lease_Template.docx
@@ -16,36 +16,83 @@
       </w:r>
       <w:proofErr w:type="gramStart"/>
       <w:r>
+        <w:rPr>
+          <w:u w:val="single"/>
+        </w:rPr>
         <w:t xml:space="preserve">{{ </w:t>
       </w:r>
       <w:proofErr w:type="spellStart"/>
       <w:r>
+        <w:rPr>
+          <w:u w:val="single"/>
+        </w:rPr>
         <w:t>LeaseDate</w:t>
       </w:r>
       <w:proofErr w:type="spellEnd"/>
       <w:proofErr w:type="gramEnd"/>
       <w:r>
-        <w:t xml:space="preserve"> }} by and between:</w:t>
+        <w:rPr>
+          <w:u w:val="single"/>
+        </w:rPr>
+        <w:t xml:space="preserve"> }} </w:t>
+      </w:r>
+      <w:r>
+        <w:t>by and between:</w:t>
       </w:r>
     </w:p>
     <w:p/>
     <w:p>
       <w:r>
-        <w:t>Lessor: Schiaparelli plaza, with a registered address at Schiaparelli crater, Oceanus Procellarum, Moon, hereinafter referred to as the "Lessor."</w:t>
+        <w:rPr>
+          <w:b/>
+          <w:bCs/>
+        </w:rPr>
+        <w:t>Lessor</w:t>
+      </w:r>
+      <w:r>
+        <w:t>: Schiaparelli plaza, with a registered address at Schiaparelli crater, Oceanus Procellarum, Moon, hereinafter referred to as the "Lessor."</w:t>
       </w:r>
     </w:p>
     <w:p/>
     <w:p>
       <w:r>
-        <w:t xml:space="preserve">Lessee: </w:t>
+        <w:rPr>
+          <w:b/>
+          <w:bCs/>
+        </w:rPr>
+        <w:t>Lessee</w:t>
+      </w:r>
+      <w:r>
+        <w:t xml:space="preserve">: </w:t>
       </w:r>
       <w:proofErr w:type="gramStart"/>
       <w:r>
+        <w:rPr>
+          <w:u w:val="single"/>
+        </w:rPr>
         <w:t>{{ Tenant</w:t>
       </w:r>
       <w:proofErr w:type="gramEnd"/>
       <w:r>
-        <w:t xml:space="preserve"> }}, with a registered address {{ Email }}, hereinafter referred to as the "Lessee."</w:t>
+        <w:rPr>
+          <w:u w:val="single"/>
+        </w:rPr>
+        <w:t xml:space="preserve"> }}</w:t>
+      </w:r>
+      <w:r>
+        <w:t>,</w:t>
+      </w:r>
+      <w:r>
+        <w:t xml:space="preserve"> with a registered address </w:t>
+      </w:r>
+      <w:r>
+        <w:rPr>
+          <w:u w:val="single"/>
+        </w:rPr>
+        <w:t>{{ Email }}</w:t>
+      </w:r>
+      <w:r>
+        <w:t>, hereinafter referred to as the "Lessee."</w:t>
       </w:r>
     </w:p>
     <w:p/>
@@ -68,16 +115,37 @@
       </w:r>
       <w:proofErr w:type="gramStart"/>
       <w:r>
+        <w:rPr>
+          <w:u w:val="single"/>
+        </w:rPr>
         <w:t xml:space="preserve">{{ </w:t>
       </w:r>
       <w:proofErr w:type="spellStart"/>
       <w:r>
+        <w:rPr>
+          <w:u w:val="single"/>
+        </w:rPr>
         <w:t>PropertyType</w:t>
       </w:r>
       <w:proofErr w:type="spellEnd"/>
       <w:proofErr w:type="gramEnd"/>
       <w:r>
-        <w:t xml:space="preserve"> }} of lunar surface, identified as {{ Property }}, on the Schiaparelli Plaza Property.</w:t>
+        <w:rPr>
+          <w:u w:val="single"/>
+        </w:rPr>
+        <w:t xml:space="preserve"> }}</w:t>
+      </w:r>
+      <w:r>
+        <w:t xml:space="preserve"> of lunar surface, identified as </w:t>
+      </w:r>
+      <w:r>
+        <w:rPr>
+          <w:u w:val="single"/>
+        </w:rPr>
+        <w:t>{{ Property }}</w:t>
+      </w:r>
+      <w:r>
+        <w:t>, on the Schiaparelli Plaza Property.</w:t>
       </w:r>
     </w:p>
     <w:p>
@@ -173,19 +241,43 @@
       </w:r>
       <w:proofErr w:type="gramStart"/>
       <w:r>
+        <w:rPr>
+          <w:u w:val="single"/>
+        </w:rPr>
         <w:t>{{ StartDate</w:t>
       </w:r>
       <w:proofErr w:type="gramEnd"/>
       <w:r>
-        <w:t xml:space="preserve"> }} and shall remain in effect until {{ </w:t>
+        <w:rPr>
+          <w:u w:val="single"/>
+        </w:rPr>
+        <w:t xml:space="preserve"> }}</w:t>
+      </w:r>
+      <w:r>
+        <w:t xml:space="preserve"> and shall remain in effect until </w:t>
+      </w:r>
+      <w:r>
+        <w:rPr>
+          <w:u w:val="single"/>
+        </w:rPr>
+        <w:t xml:space="preserve">{{ </w:t>
       </w:r>
       <w:proofErr w:type="spellStart"/>
       <w:r>
+        <w:rPr>
+          <w:u w:val="single"/>
+        </w:rPr>
         <w:t>EndDate</w:t>
       </w:r>
       <w:proofErr w:type="spellEnd"/>
       <w:r>
-        <w:t xml:space="preserve"> }}, unless terminated earlier in accordance with this Agreement. The lease is renewable based on mutual agreement and availability of the lunar property.</w:t>
+        <w:rPr>
+          <w:u w:val="single"/>
+        </w:rPr>
+        <w:t xml:space="preserve"> }}</w:t>
+      </w:r>
+      <w:r>
+        <w:t>, unless terminated earlier in accordance with this Agreement. The lease is renewable based on mutual agreement and availability of the lunar property.</w:t>
       </w:r>
     </w:p>
     <w:p>
@@ -202,11 +294,20 @@
       </w:r>
       <w:proofErr w:type="gramStart"/>
       <w:r>
+        <w:rPr>
+          <w:u w:val="single"/>
+        </w:rPr>
         <w:t>{{ Rent</w:t>
       </w:r>
       <w:proofErr w:type="gramEnd"/>
       <w:r>
-        <w:t xml:space="preserve"> }} per Month for the use of the property. Payments are due on the first of each lunar month and are to be made electronically to the Lessor's designated account on Earth.</w:t>
+        <w:rPr>
+          <w:u w:val="single"/>
+        </w:rPr>
+        <w:t xml:space="preserve"> }}</w:t>
+      </w:r>
+      <w:r>
+        <w:t xml:space="preserve"> per Month for the use of the property. Payments are due on the first of each lunar month and are to be made electronically to the Lessor's designated account on Earth.</w:t>
       </w:r>
     </w:p>
     <w:p>
@@ -329,10 +430,17 @@
         <w:t>Force Majeure: Neither party shall be held responsible for delays or failures in performance due to circumstances beyond their control, including but not limited to space storms, mechanical failures, or launch delays.</w:t>
       </w:r>
     </w:p>
-    <w:p/>
-    <w:p>
-      <w:r>
-        <w:t> </w:t>
+    <w:p>
+      <w:pPr>
+        <w:rPr>
+          <w:rFonts w:asciiTheme="majorHAnsi" w:eastAsiaTheme="majorEastAsia" w:hAnsiTheme="majorHAnsi" w:cstheme="majorBidi"/>
+          <w:color w:val="0F4761" w:themeColor="accent1" w:themeShade="BF"/>
+          <w:sz w:val="40"/>
+          <w:szCs w:val="40"/>
+        </w:rPr>
+      </w:pPr>
+      <w:r>
+        <w:br w:type="page"/>
       </w:r>
     </w:p>
     <w:p>
@@ -340,6 +448,7 @@
         <w:pStyle w:val="Heading1"/>
       </w:pPr>
       <w:r>
+        <w:lastRenderedPageBreak/>
         <w:t>SIGNATURES</w:t>
       </w:r>
     </w:p>
@@ -370,15 +479,24 @@
       </w:r>
       <w:proofErr w:type="gramStart"/>
       <w:r>
+        <w:rPr>
+          <w:u w:val="single"/>
+        </w:rPr>
         <w:t xml:space="preserve">{{ </w:t>
       </w:r>
       <w:proofErr w:type="spellStart"/>
       <w:r>
+        <w:rPr>
+          <w:u w:val="single"/>
+        </w:rPr>
         <w:t>LeaseDate</w:t>
       </w:r>
       <w:proofErr w:type="spellEnd"/>
       <w:proofErr w:type="gramEnd"/>
       <w:r>
+        <w:rPr>
+          <w:u w:val="single"/>
+        </w:rPr>
         <w:t xml:space="preserve"> }}</w:t>
       </w:r>
     </w:p>
@@ -405,10 +523,16 @@
       </w:r>
       <w:proofErr w:type="gramStart"/>
       <w:r>
+        <w:rPr>
+          <w:u w:val="single"/>
+        </w:rPr>
         <w:t>{{ Tenant</w:t>
       </w:r>
       <w:proofErr w:type="gramEnd"/>
       <w:r>
+        <w:rPr>
+          <w:u w:val="single"/>
+        </w:rPr>
         <w:t xml:space="preserve"> }}</w:t>
       </w:r>
     </w:p>
@@ -418,15 +542,24 @@
       </w:r>
       <w:proofErr w:type="gramStart"/>
       <w:r>
+        <w:rPr>
+          <w:u w:val="single"/>
+        </w:rPr>
         <w:t xml:space="preserve">{{ </w:t>
       </w:r>
       <w:proofErr w:type="spellStart"/>
       <w:r>
+        <w:rPr>
+          <w:u w:val="single"/>
+        </w:rPr>
         <w:t>LeaseDate</w:t>
       </w:r>
       <w:proofErr w:type="spellEnd"/>
       <w:proofErr w:type="gramEnd"/>
       <w:r>
+        <w:rPr>
+          <w:u w:val="single"/>
+        </w:rPr>
         <w:t xml:space="preserve"> }}</w:t>
       </w:r>
     </w:p>

</xml_diff>